<commit_message>
Gossage sur le rapport
</commit_message>
<xml_diff>
--- a/lab2/Rapport_TP2.docx
+++ b/lab2/Rapport_TP2.docx
@@ -171,41 +171,20 @@
         </w:rPr>
         <w:t xml:space="preserve"> </w:t>
       </w:r>
-      <w:sdt>
-        <w:sdtPr>
-          <w:id w:val="561176897"/>
-          <w:placeholder>
-            <w:docPart w:val="8EF330E1DC9343858A8678B3BBE5AFFB"/>
-          </w:placeholder>
-        </w:sdtPr>
-        <w:sdtContent>
-          <w:proofErr w:type="spellStart"/>
-          <w:r>
-            <w:rPr>
-              <w:rFonts w:ascii="Calibri" w:hAnsi="Calibri"/>
-              <w:lang w:val="fr-CA"/>
-            </w:rPr>
-            <w:t>Hiba</w:t>
-          </w:r>
-          <w:proofErr w:type="spellEnd"/>
-          <w:r>
-            <w:rPr>
-              <w:rFonts w:ascii="Calibri" w:hAnsi="Calibri"/>
-              <w:lang w:val="fr-CA"/>
-            </w:rPr>
-            <w:t xml:space="preserve"> </w:t>
-          </w:r>
-          <w:proofErr w:type="spellStart"/>
-          <w:r>
-            <w:rPr>
-              <w:rFonts w:ascii="Calibri" w:hAnsi="Calibri"/>
-              <w:lang w:val="fr-CA"/>
-            </w:rPr>
-            <w:t>Bagane</w:t>
-          </w:r>
-          <w:proofErr w:type="spellEnd"/>
-        </w:sdtContent>
-      </w:sdt>
+      <w:r>
+        <w:rPr>
+          <w:lang w:val="fr-CA"/>
+        </w:rPr>
+        <w:t xml:space="preserve">Mohammed Najib </w:t>
+      </w:r>
+      <w:proofErr w:type="spellStart"/>
+      <w:r>
+        <w:rPr>
+          <w:lang w:val="fr-CA"/>
+        </w:rPr>
+        <w:t>Haouas</w:t>
+      </w:r>
+      <w:proofErr w:type="spellEnd"/>
     </w:p>
     <w:p>
       <w:pPr>
@@ -265,19 +244,13 @@
         <w:rPr>
           <w:lang w:val="fr-CA"/>
         </w:rPr>
-        <w:t>Fabrice Charbonneau</w:t>
-      </w:r>
-      <w:r>
-        <w:rPr>
-          <w:lang w:val="fr-CA"/>
-        </w:rPr>
-        <w:t xml:space="preserve"> – </w:t>
-      </w:r>
-      <w:r>
-        <w:rPr>
-          <w:lang w:val="fr-CA"/>
-        </w:rPr>
-        <w:t>179</w:t>
+        <w:t xml:space="preserve">Fabrice Charbonneau – </w:t>
+      </w:r>
+      <w:r>
+        <w:rPr>
+          <w:lang w:val="fr-CA"/>
+        </w:rPr>
+        <w:t>1798064</w:t>
       </w:r>
     </w:p>
     <w:p>
@@ -393,6 +366,7 @@
           <w:docPart w:val="F2F815489DD241D391ADA736EFD53A57"/>
         </w:placeholder>
       </w:sdtPr>
+      <w:sdtEndPr/>
       <w:sdtContent>
         <w:p>
           <w:pPr>
@@ -463,6 +437,13 @@
     <w:p>
       <w:pPr>
         <w:rPr>
+          <w:lang w:val="fr-CA"/>
+        </w:rPr>
+      </w:pPr>
+    </w:p>
+    <w:p>
+      <w:pPr>
+        <w:rPr>
           <w:b/>
           <w:u w:val="single"/>
           <w:lang w:val="fr-CA"/>
@@ -505,6 +486,7 @@
     </w:p>
     <w:p>
       <w:pPr>
+        <w:jc w:val="both"/>
         <w:rPr>
           <w:lang w:val="fr-CA"/>
         </w:rPr>
@@ -551,18 +533,11 @@
         </w:rPr>
         <w:t xml:space="preserve">cours, X). </w:t>
       </w:r>
-    </w:p>
-    <w:p>
-      <w:pPr>
-        <w:rPr>
-          <w:lang w:val="fr-CA"/>
-        </w:rPr>
-      </w:pPr>
-      <w:r>
-        <w:rPr>
-          <w:lang w:val="fr-CA"/>
-        </w:rPr>
-        <w:t xml:space="preserve">Il est aussi possible de trouver les cours qui lui sont directement prérequis avec la fonction </w:t>
+      <w:r>
+        <w:rPr>
+          <w:lang w:val="fr-CA"/>
+        </w:rPr>
+        <w:t xml:space="preserve">Par exemple, les cours corequis à inf1600 peuvent être obtenus avec la commande </w:t>
       </w:r>
       <w:proofErr w:type="spellStart"/>
       <w:proofErr w:type="gramStart"/>
@@ -570,6 +545,42 @@
         <w:rPr>
           <w:lang w:val="fr-CA"/>
         </w:rPr>
+        <w:t>courseCoRequires</w:t>
+      </w:r>
+      <w:proofErr w:type="spellEnd"/>
+      <w:r>
+        <w:rPr>
+          <w:lang w:val="fr-CA"/>
+        </w:rPr>
+        <w:t>(</w:t>
+      </w:r>
+      <w:proofErr w:type="gramEnd"/>
+      <w:r>
+        <w:rPr>
+          <w:lang w:val="fr-CA"/>
+        </w:rPr>
+        <w:t>inf1600, X).</w:t>
+      </w:r>
+    </w:p>
+    <w:p>
+      <w:pPr>
+        <w:jc w:val="both"/>
+        <w:rPr>
+          <w:lang w:val="fr-CA"/>
+        </w:rPr>
+      </w:pPr>
+      <w:r>
+        <w:rPr>
+          <w:lang w:val="fr-CA"/>
+        </w:rPr>
+        <w:t xml:space="preserve">Il est aussi possible de trouver les cours qui lui sont directement prérequis avec la fonction </w:t>
+      </w:r>
+      <w:proofErr w:type="spellStart"/>
+      <w:proofErr w:type="gramStart"/>
+      <w:r>
+        <w:rPr>
+          <w:lang w:val="fr-CA"/>
+        </w:rPr>
         <w:t>coursePreRequires</w:t>
       </w:r>
       <w:proofErr w:type="spellEnd"/>
@@ -586,6 +597,40 @@
         </w:rPr>
         <w:t xml:space="preserve">cours, X). </w:t>
       </w:r>
+      <w:r>
+        <w:rPr>
+          <w:lang w:val="fr-CA"/>
+        </w:rPr>
+        <w:t>Par exemple, les cours directement prérequis</w:t>
+      </w:r>
+      <w:r>
+        <w:rPr>
+          <w:lang w:val="fr-CA"/>
+        </w:rPr>
+        <w:t xml:space="preserve"> à inf1600 peuvent être trouvés avec la commande </w:t>
+      </w:r>
+      <w:proofErr w:type="spellStart"/>
+      <w:proofErr w:type="gramStart"/>
+      <w:r>
+        <w:rPr>
+          <w:lang w:val="fr-CA"/>
+        </w:rPr>
+        <w:t>coursePreRequires</w:t>
+      </w:r>
+      <w:proofErr w:type="spellEnd"/>
+      <w:r>
+        <w:rPr>
+          <w:lang w:val="fr-CA"/>
+        </w:rPr>
+        <w:t>(</w:t>
+      </w:r>
+      <w:proofErr w:type="gramEnd"/>
+      <w:r>
+        <w:rPr>
+          <w:lang w:val="fr-CA"/>
+        </w:rPr>
+        <w:t xml:space="preserve">inf1600, X). </w:t>
+      </w:r>
     </w:p>
     <w:p>
       <w:pPr>
@@ -600,6 +645,7 @@
         <w:t xml:space="preserve">Finalement, il est possible de trouver tous les cours qui doivent avoir été complétés avant ou en même temps que le cours avec la méthode </w:t>
       </w:r>
       <w:proofErr w:type="spellStart"/>
+      <w:proofErr w:type="gramStart"/>
       <w:r>
         <w:rPr>
           <w:lang w:val="fr-CA"/>
@@ -611,7 +657,34 @@
         <w:rPr>
           <w:lang w:val="fr-CA"/>
         </w:rPr>
-        <w:t xml:space="preserve">(cours, L). </w:t>
+        <w:t>(</w:t>
+      </w:r>
+      <w:proofErr w:type="gramEnd"/>
+      <w:r>
+        <w:rPr>
+          <w:lang w:val="fr-CA"/>
+        </w:rPr>
+        <w:t xml:space="preserve">cours, L). </w:t>
+      </w:r>
+      <w:r>
+        <w:rPr>
+          <w:lang w:val="fr-CA"/>
+        </w:rPr>
+        <w:t xml:space="preserve">Par exemple, tous les cours qui doivent avoir été complétés avant ou en même temps que inf1600 peuvent être trouvés avec la commande </w:t>
+      </w:r>
+      <w:proofErr w:type="spellStart"/>
+      <w:r>
+        <w:rPr>
+          <w:lang w:val="fr-CA"/>
+        </w:rPr>
+        <w:t>courseRequirements</w:t>
+      </w:r>
+      <w:proofErr w:type="spellEnd"/>
+      <w:r>
+        <w:rPr>
+          <w:lang w:val="fr-CA"/>
+        </w:rPr>
+        <w:t>(inf1600, L).</w:t>
       </w:r>
       <w:bookmarkStart w:id="0" w:name="_GoBack"/>
       <w:bookmarkEnd w:id="0"/>
@@ -1077,36 +1150,6 @@
   <w:docParts>
     <w:docPart>
       <w:docPartPr>
-        <w:name w:val="8EF330E1DC9343858A8678B3BBE5AFFB"/>
-        <w:category>
-          <w:name w:val="Général"/>
-          <w:gallery w:val="placeholder"/>
-        </w:category>
-        <w:types>
-          <w:type w:val="bbPlcHdr"/>
-        </w:types>
-        <w:behaviors>
-          <w:behavior w:val="content"/>
-        </w:behaviors>
-        <w:guid w:val="{1A5A9ED9-1D6D-4833-9E71-D631507849E4}"/>
-      </w:docPartPr>
-      <w:docPartBody>
-        <w:p>
-          <w:pPr>
-            <w:pStyle w:val="8EF330E1DC9343858A8678B3BBE5AFFB"/>
-          </w:pPr>
-          <w:r>
-            <w:rPr>
-              <w:sz w:val="24"/>
-              <w:szCs w:val="24"/>
-            </w:rPr>
-            <w:t>Nom du Coordonnateur de stages du SSP</w:t>
-          </w:r>
-        </w:p>
-      </w:docPartBody>
-    </w:docPart>
-    <w:docPart>
-      <w:docPartPr>
         <w:name w:val="F2F815489DD241D391ADA736EFD53A57"/>
         <w:category>
           <w:name w:val="Général"/>
@@ -1182,6 +1225,8 @@
   </w:compat>
   <w:rsids>
     <w:rsidRoot w:val="00BC7379"/>
+    <w:rsid w:val="00132821"/>
+    <w:rsid w:val="001C4A45"/>
     <w:rsid w:val="007B5717"/>
     <w:rsid w:val="00BC7379"/>
   </w:rsids>

</xml_diff>